<commit_message>
Update Synopsis for Big data and Analytics.docx
</commit_message>
<xml_diff>
--- a/Synopsis for Big data and Analytics.docx
+++ b/Synopsis for Big data and Analytics.docx
@@ -324,31 +324,13 @@
           <w:sz w:val="24"/>
         </w:rPr>
       </w:pPr>
-      <w:proofErr w:type="spellStart"/>
       <w:r>
         <w:rPr>
           <w:rFonts w:ascii="Times New Roman" w:hAnsi="Times New Roman" w:cs="Times New Roman"/>
           <w:sz w:val="24"/>
         </w:rPr>
-        <w:t>Sanket</w:t>
-      </w:r>
-      <w:proofErr w:type="spellEnd"/>
-      <w:r>
-        <w:rPr>
-          <w:rFonts w:ascii="Times New Roman" w:hAnsi="Times New Roman" w:cs="Times New Roman"/>
-          <w:sz w:val="24"/>
-        </w:rPr>
-        <w:t xml:space="preserve"> </w:t>
-      </w:r>
-      <w:proofErr w:type="spellStart"/>
-      <w:r>
-        <w:rPr>
-          <w:rFonts w:ascii="Times New Roman" w:hAnsi="Times New Roman" w:cs="Times New Roman"/>
-          <w:sz w:val="24"/>
-        </w:rPr>
-        <w:t>Goyal</w:t>
-      </w:r>
-      <w:proofErr w:type="spellEnd"/>
+        <w:t>Ashutosh Anand</w:t>
+      </w:r>
     </w:p>
     <w:p>
       <w:pPr>
@@ -372,7 +354,7 @@
           <w:rFonts w:ascii="Times New Roman" w:hAnsi="Times New Roman" w:cs="Times New Roman"/>
           <w:sz w:val="24"/>
         </w:rPr>
-        <w:t>171500291</w:t>
+        <w:t>171500064</w:t>
       </w:r>
       <w:r>
         <w:rPr>
@@ -397,7 +379,7 @@
           <w:rFonts w:ascii="Times New Roman" w:hAnsi="Times New Roman" w:cs="Times New Roman"/>
           <w:sz w:val="24"/>
         </w:rPr>
-        <w:t>Saurabh Singh</w:t>
+        <w:t>Aman Sharma</w:t>
       </w:r>
     </w:p>
     <w:p>
@@ -538,7 +520,6 @@
         </w:rPr>
         <w:t xml:space="preserve">         </w:t>
       </w:r>
-      <w:proofErr w:type="spellStart"/>
       <w:r>
         <w:rPr>
           <w:rFonts w:ascii="Arial" w:hAnsi="Arial" w:cs="Arial"/>
@@ -548,33 +529,8 @@
           <w:szCs w:val="24"/>
           <w:shd w:val="clear" w:color="auto" w:fill="FFFFFF"/>
         </w:rPr>
-        <w:t>Ashutosh</w:t>
-      </w:r>
-      <w:proofErr w:type="spellEnd"/>
-      <w:r>
-        <w:rPr>
-          <w:rFonts w:ascii="Arial" w:hAnsi="Arial" w:cs="Arial"/>
-          <w:b/>
-          <w:color w:val="222222"/>
-          <w:sz w:val="28"/>
-          <w:szCs w:val="24"/>
-          <w:shd w:val="clear" w:color="auto" w:fill="FFFFFF"/>
-        </w:rPr>
-        <w:t xml:space="preserve"> </w:t>
-      </w:r>
-      <w:proofErr w:type="spellStart"/>
-      <w:r>
-        <w:rPr>
-          <w:rFonts w:ascii="Arial" w:hAnsi="Arial" w:cs="Arial"/>
-          <w:b/>
-          <w:color w:val="222222"/>
-          <w:sz w:val="28"/>
-          <w:szCs w:val="24"/>
-          <w:shd w:val="clear" w:color="auto" w:fill="FFFFFF"/>
-        </w:rPr>
-        <w:t>Shankhdar</w:t>
-      </w:r>
-      <w:proofErr w:type="spellEnd"/>
+        <w:t>Ashutosh Shankhdar</w:t>
+      </w:r>
     </w:p>
     <w:p>
       <w:pPr>
@@ -797,25 +753,7 @@
           <w:sz w:val="40"/>
           <w:szCs w:val="40"/>
         </w:rPr>
-        <w:t xml:space="preserve">We know that many farmers face problems to </w:t>
-      </w:r>
-      <w:proofErr w:type="gramStart"/>
-      <w:r>
-        <w:rPr>
-          <w:rFonts w:ascii="Times New Roman" w:hAnsi="Times New Roman" w:cs="Times New Roman"/>
-          <w:sz w:val="40"/>
-          <w:szCs w:val="40"/>
-        </w:rPr>
-        <w:t>select</w:t>
-      </w:r>
-      <w:proofErr w:type="gramEnd"/>
-      <w:r>
-        <w:rPr>
-          <w:rFonts w:ascii="Times New Roman" w:hAnsi="Times New Roman" w:cs="Times New Roman"/>
-          <w:sz w:val="40"/>
-          <w:szCs w:val="40"/>
-        </w:rPr>
-        <w:t xml:space="preserve"> crop for specific season, what cost it will take in whole season and how much will they earn from it.</w:t>
+        <w:t>We know that many farmers face problems to select crop for specific season, what cost it will take in whole season and how much will they earn from it.</w:t>
       </w:r>
       <w:r>
         <w:rPr>
@@ -1344,7 +1282,6 @@
           <w:lang w:val="en-IN"/>
         </w:rPr>
       </w:pPr>
-      <w:proofErr w:type="spellStart"/>
       <w:r>
         <w:rPr>
           <w:sz w:val="28"/>
@@ -1353,7 +1290,6 @@
         </w:rPr>
         <w:t>Hadoop</w:t>
       </w:r>
-      <w:proofErr w:type="spellEnd"/>
     </w:p>
     <w:p>
       <w:pPr>

</xml_diff>